<commit_message>
was machen wir besser
</commit_message>
<xml_diff>
--- a/Doku/2015 Dokumentationsvorlage Mobile APP.101.docx
+++ b/Doku/2015 Dokumentationsvorlage Mobile APP.101.docx
@@ -79,13 +79,8 @@
       <w:r>
         <w:tab/>
       </w:r>
-      <w:proofErr w:type="spellStart"/>
-      <w:r>
-        <w:t>Kajitha</w:t>
-      </w:r>
-      <w:proofErr w:type="spellEnd"/>
-      <w:r>
-        <w:t xml:space="preserve"> </w:t>
+      <w:r>
+        <w:t xml:space="preserve">Kajitha </w:t>
       </w:r>
       <w:proofErr w:type="spellStart"/>
       <w:r>
@@ -242,8 +237,6 @@
           <w:highlight w:val="yellow"/>
         </w:rPr>
       </w:pPr>
-      <w:bookmarkStart w:id="1" w:name="_GoBack"/>
-      <w:bookmarkEnd w:id="1"/>
     </w:p>
     <w:sdt>
       <w:sdtPr>
@@ -5081,76 +5074,76 @@
       <w:pPr>
         <w:pStyle w:val="berschrift1"/>
       </w:pPr>
-      <w:bookmarkStart w:id="2" w:name="_Toc323036391"/>
-      <w:bookmarkStart w:id="3" w:name="_Toc354487897"/>
-      <w:bookmarkStart w:id="4" w:name="_Toc422228503"/>
-      <w:bookmarkStart w:id="5" w:name="_Toc340675988"/>
+      <w:bookmarkStart w:id="1" w:name="_Toc323036391"/>
+      <w:bookmarkStart w:id="2" w:name="_Toc354487897"/>
+      <w:bookmarkStart w:id="3" w:name="_Toc422228503"/>
+      <w:bookmarkStart w:id="4" w:name="_Toc340675988"/>
       <w:r>
         <w:lastRenderedPageBreak/>
         <w:t>Rahmenbedingungen (Aufgabenstellung)</w:t>
       </w:r>
+      <w:bookmarkEnd w:id="1"/>
       <w:bookmarkEnd w:id="2"/>
       <w:bookmarkEnd w:id="3"/>
-      <w:bookmarkEnd w:id="4"/>
     </w:p>
     <w:p>
       <w:pPr>
         <w:pStyle w:val="berschrift2"/>
       </w:pPr>
-      <w:bookmarkStart w:id="6" w:name="_Toc323036392"/>
-      <w:bookmarkStart w:id="7" w:name="_Toc354487898"/>
-      <w:bookmarkStart w:id="8" w:name="_Toc422228504"/>
+      <w:bookmarkStart w:id="5" w:name="_Toc323036392"/>
+      <w:bookmarkStart w:id="6" w:name="_Toc354487898"/>
+      <w:bookmarkStart w:id="7" w:name="_Toc422228504"/>
       <w:r>
         <w:t>Einführung</w:t>
       </w:r>
+      <w:bookmarkEnd w:id="5"/>
       <w:bookmarkEnd w:id="6"/>
       <w:bookmarkEnd w:id="7"/>
+    </w:p>
+    <w:p>
+      <w:r>
+        <w:t xml:space="preserve">Für das Modul Mobile APP Entwicklung ist eine native Android </w:t>
+      </w:r>
+      <w:r>
+        <w:rPr>
+          <w:b/>
+        </w:rPr>
+        <w:t xml:space="preserve">APP mit mindestens 3 </w:t>
+      </w:r>
+      <w:proofErr w:type="spellStart"/>
+      <w:r>
+        <w:rPr>
+          <w:b/>
+        </w:rPr>
+        <w:t>Activities</w:t>
+      </w:r>
+      <w:proofErr w:type="spellEnd"/>
+      <w:r>
+        <w:t xml:space="preserve"> zu erstellen. Während der gesamten Dauer des Moduls wird im Rahmen des Projektmanagements diese Dokumentation vervollständigt. Die </w:t>
+      </w:r>
+      <w:r>
+        <w:rPr>
+          <w:b/>
+        </w:rPr>
+        <w:t>Bewertungskriterien können im Beurteilungs-Excel nachgelesen werden</w:t>
+      </w:r>
+      <w:r>
+        <w:t>. Wichtig ist, dass am Ende des Moduls eine voll funktionsfähige APP präsentiert werden kann, welche die folgenden Anforderungen erfüllt:</w:t>
+      </w:r>
+    </w:p>
+    <w:p>
+      <w:pPr>
+        <w:pStyle w:val="berschrift2"/>
+      </w:pPr>
+      <w:bookmarkStart w:id="8" w:name="_Toc323036393"/>
+      <w:bookmarkStart w:id="9" w:name="_Toc354487899"/>
+      <w:bookmarkStart w:id="10" w:name="_Toc422228505"/>
+      <w:r>
+        <w:t>Funktionale Anforderungen</w:t>
+      </w:r>
       <w:bookmarkEnd w:id="8"/>
-    </w:p>
-    <w:p>
-      <w:r>
-        <w:t xml:space="preserve">Für das Modul Mobile APP Entwicklung ist eine native Android </w:t>
-      </w:r>
-      <w:r>
-        <w:rPr>
-          <w:b/>
-        </w:rPr>
-        <w:t xml:space="preserve">APP mit mindestens 3 </w:t>
-      </w:r>
-      <w:proofErr w:type="spellStart"/>
-      <w:r>
-        <w:rPr>
-          <w:b/>
-        </w:rPr>
-        <w:t>Activities</w:t>
-      </w:r>
-      <w:proofErr w:type="spellEnd"/>
-      <w:r>
-        <w:t xml:space="preserve"> zu erstellen. Während der gesamten Dauer des Moduls wird im Rahmen des Projektmanagements diese Dokumentation vervollständigt. Die </w:t>
-      </w:r>
-      <w:r>
-        <w:rPr>
-          <w:b/>
-        </w:rPr>
-        <w:t>Bewertungskriterien können im Beurteilungs-Excel nachgelesen werden</w:t>
-      </w:r>
-      <w:r>
-        <w:t>. Wichtig ist, dass am Ende des Moduls eine voll funktionsfähige APP präsentiert werden kann, welche die folgenden Anforderungen erfüllt:</w:t>
-      </w:r>
-    </w:p>
-    <w:p>
-      <w:pPr>
-        <w:pStyle w:val="berschrift2"/>
-      </w:pPr>
-      <w:bookmarkStart w:id="9" w:name="_Toc323036393"/>
-      <w:bookmarkStart w:id="10" w:name="_Toc354487899"/>
-      <w:bookmarkStart w:id="11" w:name="_Toc422228505"/>
-      <w:r>
-        <w:t>Funktionale Anforderungen</w:t>
-      </w:r>
       <w:bookmarkEnd w:id="9"/>
       <w:bookmarkEnd w:id="10"/>
-      <w:bookmarkEnd w:id="11"/>
     </w:p>
     <w:p>
       <w:pPr>
@@ -5160,15 +5153,15 @@
         <w:spacing w:before="120" w:after="0" w:line="276" w:lineRule="auto"/>
         <w:jc w:val="both"/>
       </w:pPr>
-      <w:bookmarkStart w:id="12" w:name="_Toc323036394"/>
-      <w:bookmarkStart w:id="13" w:name="_Toc354487900"/>
-      <w:bookmarkStart w:id="14" w:name="_Toc422228506"/>
+      <w:bookmarkStart w:id="11" w:name="_Toc323036394"/>
+      <w:bookmarkStart w:id="12" w:name="_Toc354487900"/>
+      <w:bookmarkStart w:id="13" w:name="_Toc422228506"/>
       <w:r>
         <w:t>Umfang</w:t>
       </w:r>
+      <w:bookmarkEnd w:id="11"/>
       <w:bookmarkEnd w:id="12"/>
       <w:bookmarkEnd w:id="13"/>
-      <w:bookmarkEnd w:id="14"/>
       <w:r>
         <w:t xml:space="preserve"> </w:t>
       </w:r>
@@ -5212,15 +5205,15 @@
         <w:spacing w:before="120" w:after="0" w:line="276" w:lineRule="auto"/>
         <w:jc w:val="both"/>
       </w:pPr>
-      <w:bookmarkStart w:id="15" w:name="_Toc323036395"/>
-      <w:bookmarkStart w:id="16" w:name="_Toc354487901"/>
-      <w:bookmarkStart w:id="17" w:name="_Toc422228507"/>
+      <w:bookmarkStart w:id="14" w:name="_Toc323036395"/>
+      <w:bookmarkStart w:id="15" w:name="_Toc354487901"/>
+      <w:bookmarkStart w:id="16" w:name="_Toc422228507"/>
       <w:r>
         <w:t>GUI</w:t>
       </w:r>
+      <w:bookmarkEnd w:id="14"/>
       <w:bookmarkEnd w:id="15"/>
       <w:bookmarkEnd w:id="16"/>
-      <w:bookmarkEnd w:id="17"/>
     </w:p>
     <w:p>
       <w:r>
@@ -5273,60 +5266,60 @@
         <w:spacing w:before="120" w:after="0" w:line="276" w:lineRule="auto"/>
         <w:jc w:val="both"/>
       </w:pPr>
-      <w:bookmarkStart w:id="18" w:name="_Toc422228508"/>
+      <w:bookmarkStart w:id="17" w:name="_Toc422228508"/>
       <w:r>
         <w:t>LifeCycle</w:t>
       </w:r>
+      <w:bookmarkEnd w:id="17"/>
+    </w:p>
+    <w:p>
+      <w:r>
+        <w:t xml:space="preserve">Android verfügt über einen LifeCycle der zu gewissen Lebensphasen der APP, respektive der </w:t>
+      </w:r>
+      <w:proofErr w:type="spellStart"/>
+      <w:r>
+        <w:t>Activity</w:t>
+      </w:r>
+      <w:proofErr w:type="spellEnd"/>
+      <w:r>
+        <w:t xml:space="preserve">, verschiedene Funktionen ansteuert. Während der Entwicklung muss daher darauf geachtet werden, dass der </w:t>
+      </w:r>
+      <w:r>
+        <w:rPr>
+          <w:b/>
+        </w:rPr>
+        <w:t>LifeCycle korrekt verwendet</w:t>
+      </w:r>
+      <w:r>
+        <w:t xml:space="preserve"> wird. </w:t>
+      </w:r>
+    </w:p>
+    <w:p>
+      <w:pPr>
+        <w:pStyle w:val="berschrift3"/>
+      </w:pPr>
+      <w:r>
+        <w:t>User Stories</w:t>
+      </w:r>
+    </w:p>
+    <w:p>
+      <w:r>
+        <w:t xml:space="preserve">Der Benutzer verlangt, dass er den PIN-Code eingeben kann, damit er auf sein </w:t>
+      </w:r>
+    </w:p>
+    <w:p>
+      <w:pPr>
+        <w:pStyle w:val="berschrift2"/>
+      </w:pPr>
+      <w:bookmarkStart w:id="18" w:name="_Toc323036400"/>
+      <w:bookmarkStart w:id="19" w:name="_Toc354487906"/>
+      <w:bookmarkStart w:id="20" w:name="_Toc422228509"/>
+      <w:r>
+        <w:t>Nichtfunktionale Anforderungen</w:t>
+      </w:r>
       <w:bookmarkEnd w:id="18"/>
-    </w:p>
-    <w:p>
-      <w:r>
-        <w:t xml:space="preserve">Android verfügt über einen LifeCycle der zu gewissen Lebensphasen der APP, respektive der </w:t>
-      </w:r>
-      <w:proofErr w:type="spellStart"/>
-      <w:r>
-        <w:t>Activity</w:t>
-      </w:r>
-      <w:proofErr w:type="spellEnd"/>
-      <w:r>
-        <w:t xml:space="preserve">, verschiedene Funktionen ansteuert. Während der Entwicklung muss daher darauf geachtet werden, dass der </w:t>
-      </w:r>
-      <w:r>
-        <w:rPr>
-          <w:b/>
-        </w:rPr>
-        <w:t>LifeCycle korrekt verwendet</w:t>
-      </w:r>
-      <w:r>
-        <w:t xml:space="preserve"> wird. </w:t>
-      </w:r>
-    </w:p>
-    <w:p>
-      <w:pPr>
-        <w:pStyle w:val="berschrift3"/>
-      </w:pPr>
-      <w:r>
-        <w:t>User Stories</w:t>
-      </w:r>
-    </w:p>
-    <w:p>
-      <w:r>
-        <w:t xml:space="preserve">Der Benutzer verlangt, dass er den PIN-Code eingeben kann, damit er auf sein </w:t>
-      </w:r>
-    </w:p>
-    <w:p>
-      <w:pPr>
-        <w:pStyle w:val="berschrift2"/>
-      </w:pPr>
-      <w:bookmarkStart w:id="19" w:name="_Toc323036400"/>
-      <w:bookmarkStart w:id="20" w:name="_Toc354487906"/>
-      <w:bookmarkStart w:id="21" w:name="_Toc422228509"/>
-      <w:r>
-        <w:t>Nichtfunktionale Anforderungen</w:t>
-      </w:r>
       <w:bookmarkEnd w:id="19"/>
       <w:bookmarkEnd w:id="20"/>
-      <w:bookmarkEnd w:id="21"/>
     </w:p>
     <w:p>
       <w:pPr>
@@ -5336,19 +5329,19 @@
         <w:spacing w:before="120" w:after="0" w:line="276" w:lineRule="auto"/>
         <w:jc w:val="both"/>
       </w:pPr>
-      <w:bookmarkStart w:id="22" w:name="_Toc323036401"/>
-      <w:bookmarkStart w:id="23" w:name="_Toc354487907"/>
-      <w:bookmarkStart w:id="24" w:name="_Toc422228510"/>
+      <w:bookmarkStart w:id="21" w:name="_Toc323036401"/>
+      <w:bookmarkStart w:id="22" w:name="_Toc354487907"/>
+      <w:bookmarkStart w:id="23" w:name="_Toc422228510"/>
       <w:r>
         <w:t>Technik</w:t>
       </w:r>
+      <w:bookmarkEnd w:id="21"/>
       <w:bookmarkEnd w:id="22"/>
       <w:bookmarkEnd w:id="23"/>
-      <w:bookmarkEnd w:id="24"/>
-    </w:p>
-    <w:p>
-      <w:bookmarkStart w:id="25" w:name="_Toc323036402"/>
-      <w:bookmarkStart w:id="26" w:name="_Toc354487908"/>
+    </w:p>
+    <w:p>
+      <w:bookmarkStart w:id="24" w:name="_Toc323036402"/>
+      <w:bookmarkStart w:id="25" w:name="_Toc354487908"/>
       <w:r>
         <w:t>Das GUI ist nach den Best Practice und gängigen e</w:t>
       </w:r>
@@ -5382,13 +5375,13 @@
         <w:spacing w:before="120" w:after="0" w:line="276" w:lineRule="auto"/>
         <w:jc w:val="both"/>
       </w:pPr>
-      <w:bookmarkStart w:id="27" w:name="_Toc422228511"/>
+      <w:bookmarkStart w:id="26" w:name="_Toc422228511"/>
+      <w:bookmarkEnd w:id="24"/>
       <w:bookmarkEnd w:id="25"/>
+      <w:r>
+        <w:t>Fremder Code</w:t>
+      </w:r>
       <w:bookmarkEnd w:id="26"/>
-      <w:r>
-        <w:t>Fremder Code</w:t>
-      </w:r>
-      <w:bookmarkEnd w:id="27"/>
     </w:p>
     <w:p>
       <w:r>
@@ -5415,16 +5408,16 @@
         <w:spacing w:before="120" w:after="0" w:line="276" w:lineRule="auto"/>
         <w:jc w:val="both"/>
       </w:pPr>
-      <w:bookmarkStart w:id="28" w:name="_Toc323036405"/>
-      <w:bookmarkStart w:id="29" w:name="_Toc354487911"/>
-      <w:bookmarkStart w:id="30" w:name="_Toc422228512"/>
+      <w:bookmarkStart w:id="27" w:name="_Toc323036405"/>
+      <w:bookmarkStart w:id="28" w:name="_Toc354487911"/>
+      <w:bookmarkStart w:id="29" w:name="_Toc422228512"/>
       <w:r>
         <w:lastRenderedPageBreak/>
         <w:t>Wartbarkeit</w:t>
       </w:r>
+      <w:bookmarkEnd w:id="27"/>
       <w:bookmarkEnd w:id="28"/>
       <w:bookmarkEnd w:id="29"/>
-      <w:bookmarkEnd w:id="30"/>
     </w:p>
     <w:p>
       <w:pPr>
@@ -5497,15 +5490,15 @@
       <w:pPr>
         <w:pStyle w:val="berschrift2"/>
       </w:pPr>
-      <w:bookmarkStart w:id="31" w:name="_Toc323036407"/>
-      <w:bookmarkStart w:id="32" w:name="_Toc354487913"/>
-      <w:bookmarkStart w:id="33" w:name="_Toc422228513"/>
+      <w:bookmarkStart w:id="30" w:name="_Toc323036407"/>
+      <w:bookmarkStart w:id="31" w:name="_Toc354487913"/>
+      <w:bookmarkStart w:id="32" w:name="_Toc422228513"/>
       <w:r>
         <w:t>Lieferumfang</w:t>
       </w:r>
+      <w:bookmarkEnd w:id="30"/>
       <w:bookmarkEnd w:id="31"/>
       <w:bookmarkEnd w:id="32"/>
-      <w:bookmarkEnd w:id="33"/>
     </w:p>
     <w:p>
       <w:pPr>
@@ -5515,11 +5508,11 @@
         <w:spacing w:before="120" w:after="0" w:line="276" w:lineRule="auto"/>
         <w:jc w:val="both"/>
       </w:pPr>
-      <w:bookmarkStart w:id="34" w:name="_Toc422228514"/>
+      <w:bookmarkStart w:id="33" w:name="_Toc422228514"/>
       <w:r>
         <w:t>APP</w:t>
       </w:r>
-      <w:bookmarkEnd w:id="34"/>
+      <w:bookmarkEnd w:id="33"/>
     </w:p>
     <w:p>
       <w:pPr>
@@ -5545,15 +5538,15 @@
         <w:spacing w:before="120" w:after="0" w:line="276" w:lineRule="auto"/>
         <w:jc w:val="both"/>
       </w:pPr>
-      <w:bookmarkStart w:id="35" w:name="_Toc323036409"/>
-      <w:bookmarkStart w:id="36" w:name="_Toc354487915"/>
-      <w:bookmarkStart w:id="37" w:name="_Toc422228515"/>
+      <w:bookmarkStart w:id="34" w:name="_Toc323036409"/>
+      <w:bookmarkStart w:id="35" w:name="_Toc354487915"/>
+      <w:bookmarkStart w:id="36" w:name="_Toc422228515"/>
       <w:r>
         <w:t>Dokumentation</w:t>
       </w:r>
+      <w:bookmarkEnd w:id="34"/>
       <w:bookmarkEnd w:id="35"/>
       <w:bookmarkEnd w:id="36"/>
-      <w:bookmarkEnd w:id="37"/>
     </w:p>
     <w:p>
       <w:pPr>
@@ -5647,60 +5640,60 @@
         <w:spacing w:before="120" w:after="0" w:line="276" w:lineRule="auto"/>
         <w:jc w:val="both"/>
       </w:pPr>
-      <w:bookmarkStart w:id="38" w:name="_Toc323036410"/>
-      <w:bookmarkStart w:id="39" w:name="_Toc354487916"/>
-      <w:bookmarkStart w:id="40" w:name="_Toc422228516"/>
+      <w:bookmarkStart w:id="37" w:name="_Toc323036410"/>
+      <w:bookmarkStart w:id="38" w:name="_Toc354487916"/>
+      <w:bookmarkStart w:id="39" w:name="_Toc422228516"/>
       <w:r>
         <w:t>Präsentation</w:t>
       </w:r>
+      <w:bookmarkEnd w:id="37"/>
       <w:bookmarkEnd w:id="38"/>
       <w:bookmarkEnd w:id="39"/>
+    </w:p>
+    <w:p>
+      <w:pPr>
+        <w:jc w:val="both"/>
+      </w:pPr>
+      <w:r>
+        <w:t xml:space="preserve">Abschluss des Projekts bildet eine </w:t>
+      </w:r>
+      <w:r>
+        <w:rPr>
+          <w:b/>
+        </w:rPr>
+        <w:t>Verkaufspräsentation von max. 10 Minuten</w:t>
+      </w:r>
+      <w:r>
+        <w:t xml:space="preserve">. Diese beinhaltet die Vorstellung der APP. Nebst dem Verwendungszweck ist auch die Art der Präsentation wichtig. Diese muss </w:t>
+      </w:r>
+      <w:r>
+        <w:rPr>
+          <w:b/>
+        </w:rPr>
+        <w:t>gut vorbereitet</w:t>
+      </w:r>
+      <w:r>
+        <w:t xml:space="preserve"> werden, damit potentielle Käufer die APP auch haben möchten.</w:t>
+      </w:r>
+    </w:p>
+    <w:p>
+      <w:pPr>
+        <w:pStyle w:val="berschrift1"/>
+      </w:pPr>
+      <w:bookmarkStart w:id="40" w:name="_Toc422228517"/>
+      <w:r>
+        <w:t>Beurteilungskrite</w:t>
+      </w:r>
+      <w:r>
+        <w:rPr>
+          <w:rStyle w:val="berschrift1Zchn"/>
+        </w:rPr>
+        <w:t>r</w:t>
+      </w:r>
+      <w:r>
+        <w:t>ien (gemäss Excel „Mobile APP Bewertung“)</w:t>
+      </w:r>
       <w:bookmarkEnd w:id="40"/>
-    </w:p>
-    <w:p>
-      <w:pPr>
-        <w:jc w:val="both"/>
-      </w:pPr>
-      <w:r>
-        <w:t xml:space="preserve">Abschluss des Projekts bildet eine </w:t>
-      </w:r>
-      <w:r>
-        <w:rPr>
-          <w:b/>
-        </w:rPr>
-        <w:t>Verkaufspräsentation von max. 10 Minuten</w:t>
-      </w:r>
-      <w:r>
-        <w:t xml:space="preserve">. Diese beinhaltet die Vorstellung der APP. Nebst dem Verwendungszweck ist auch die Art der Präsentation wichtig. Diese muss </w:t>
-      </w:r>
-      <w:r>
-        <w:rPr>
-          <w:b/>
-        </w:rPr>
-        <w:t>gut vorbereitet</w:t>
-      </w:r>
-      <w:r>
-        <w:t xml:space="preserve"> werden, damit potentielle Käufer die APP auch haben möchten.</w:t>
-      </w:r>
-    </w:p>
-    <w:p>
-      <w:pPr>
-        <w:pStyle w:val="berschrift1"/>
-      </w:pPr>
-      <w:bookmarkStart w:id="41" w:name="_Toc422228517"/>
-      <w:r>
-        <w:t>Beurteilungskrite</w:t>
-      </w:r>
-      <w:r>
-        <w:rPr>
-          <w:rStyle w:val="berschrift1Zchn"/>
-        </w:rPr>
-        <w:t>r</w:t>
-      </w:r>
-      <w:r>
-        <w:t>ien (gemäss Excel „Mobile APP Bewertung“)</w:t>
-      </w:r>
-      <w:bookmarkEnd w:id="41"/>
     </w:p>
     <w:p>
       <w:r>
@@ -5751,15 +5744,15 @@
           <w:highlight w:val="green"/>
         </w:rPr>
       </w:pPr>
-      <w:bookmarkStart w:id="42" w:name="_Toc422228518"/>
+      <w:bookmarkStart w:id="41" w:name="_Toc422228518"/>
       <w:r>
         <w:rPr>
           <w:highlight w:val="green"/>
         </w:rPr>
         <w:t>Projektorganisation</w:t>
       </w:r>
-      <w:bookmarkEnd w:id="5"/>
-      <w:bookmarkEnd w:id="42"/>
+      <w:bookmarkEnd w:id="4"/>
+      <w:bookmarkEnd w:id="41"/>
     </w:p>
     <w:p>
       <w:pPr>
@@ -5816,18 +5809,18 @@
         </w:rPr>
         <w:t xml:space="preserve"> </w:t>
       </w:r>
-      <w:bookmarkStart w:id="43" w:name="_Toc340675989"/>
+      <w:bookmarkStart w:id="42" w:name="_Toc340675989"/>
     </w:p>
     <w:p>
       <w:pPr>
         <w:pStyle w:val="berschrift2"/>
       </w:pPr>
-      <w:bookmarkStart w:id="44" w:name="_Toc422228519"/>
+      <w:bookmarkStart w:id="43" w:name="_Toc422228519"/>
       <w:r>
         <w:t>Organigramm</w:t>
       </w:r>
+      <w:bookmarkEnd w:id="42"/>
       <w:bookmarkEnd w:id="43"/>
-      <w:bookmarkEnd w:id="44"/>
     </w:p>
     <w:p>
       <w:pPr>
@@ -5855,10 +5848,10 @@
             <v:path o:extrusionok="f" gradientshapeok="t" o:connecttype="rect"/>
             <o:lock v:ext="edit" aspectratio="t"/>
           </v:shapetype>
-          <v:shape id="_x0000_i1025" type="#_x0000_t75" style="width:312.65pt;height:282.15pt" o:ole="">
+          <v:shape id="_x0000_i1025" type="#_x0000_t75" style="width:312.9pt;height:282.45pt" o:ole="">
             <v:imagedata r:id="rId9" o:title=""/>
           </v:shape>
-          <o:OLEObject Type="Embed" ProgID="Visio.Drawing.11" ShapeID="_x0000_i1025" DrawAspect="Content" ObjectID="_1496064210" r:id="rId10"/>
+          <o:OLEObject Type="Embed" ProgID="Visio.Drawing.11" ShapeID="_x0000_i1025" DrawAspect="Content" ObjectID="_1496064987" r:id="rId10"/>
         </w:object>
       </w:r>
     </w:p>
@@ -5867,37 +5860,24 @@
         <w:pStyle w:val="Beschriftung"/>
         <w:jc w:val="center"/>
       </w:pPr>
-      <w:bookmarkStart w:id="45" w:name="_Toc346528536"/>
-      <w:bookmarkStart w:id="46" w:name="_Toc368916081"/>
+      <w:bookmarkStart w:id="44" w:name="_Toc346528536"/>
+      <w:bookmarkStart w:id="45" w:name="_Toc368916081"/>
       <w:r>
         <w:t xml:space="preserve">Abbildung </w:t>
       </w:r>
-      <w:r>
-        <w:fldChar w:fldCharType="begin"/>
-      </w:r>
-      <w:r>
-        <w:instrText xml:space="preserve"> SEQ Abbildung \* ARABIC </w:instrText>
-      </w:r>
-      <w:r>
-        <w:fldChar w:fldCharType="separate"/>
-      </w:r>
-      <w:r>
-        <w:rPr>
-          <w:noProof/>
-        </w:rPr>
-        <w:t>1</w:t>
-      </w:r>
-      <w:r>
-        <w:rPr>
-          <w:noProof/>
-        </w:rPr>
-        <w:fldChar w:fldCharType="end"/>
-      </w:r>
+      <w:fldSimple w:instr=" SEQ Abbildung \* ARABIC ">
+        <w:r>
+          <w:rPr>
+            <w:noProof/>
+          </w:rPr>
+          <w:t>1</w:t>
+        </w:r>
+      </w:fldSimple>
       <w:r>
         <w:t>: Organigramm der Projektgruppe</w:t>
       </w:r>
+      <w:bookmarkEnd w:id="44"/>
       <w:bookmarkEnd w:id="45"/>
-      <w:bookmarkEnd w:id="46"/>
     </w:p>
     <w:p>
       <w:pPr>
@@ -5947,22 +5927,22 @@
       <w:pPr>
         <w:pStyle w:val="berschrift1"/>
       </w:pPr>
-      <w:bookmarkStart w:id="47" w:name="_Toc422228520"/>
+      <w:bookmarkStart w:id="46" w:name="_Toc422228520"/>
       <w:r>
         <w:lastRenderedPageBreak/>
         <w:t>Pflichtenheft</w:t>
       </w:r>
+      <w:bookmarkEnd w:id="46"/>
+    </w:p>
+    <w:p>
+      <w:pPr>
+        <w:pStyle w:val="berschrift2"/>
+      </w:pPr>
+      <w:bookmarkStart w:id="47" w:name="_Toc422228521"/>
+      <w:r>
+        <w:t>Konkurrenzanalyse</w:t>
+      </w:r>
       <w:bookmarkEnd w:id="47"/>
-    </w:p>
-    <w:p>
-      <w:pPr>
-        <w:pStyle w:val="berschrift2"/>
-      </w:pPr>
-      <w:bookmarkStart w:id="48" w:name="_Toc422228521"/>
-      <w:r>
-        <w:t>Konkurrenzanalyse</w:t>
-      </w:r>
-      <w:bookmarkEnd w:id="48"/>
     </w:p>
     <w:p>
       <w:r>
@@ -6283,7 +6263,31 @@
         <w:t xml:space="preserve">      zeichnet.</w:t>
       </w:r>
     </w:p>
-    <w:p/>
+    <w:p>
+      <w:r>
+        <w:t>Das sollten wir besser machen:</w:t>
+      </w:r>
+    </w:p>
+    <w:p>
+      <w:pPr>
+        <w:pStyle w:val="Listenabsatz"/>
+        <w:numPr>
+          <w:ilvl w:val="0"/>
+          <w:numId w:val="40"/>
+        </w:numPr>
+      </w:pPr>
+      <w:r>
+        <w:t xml:space="preserve">Auf unser App sollte der User am Anfang nicht verwirrt sein. Er sollte gute Übersicht und Einleitung bekommen. Unser App soll nicht viel Speicher brauchen und länger dauern zu Herunterladen. Das Programm soll </w:t>
+      </w:r>
+      <w:bookmarkStart w:id="48" w:name="_GoBack"/>
+      <w:bookmarkEnd w:id="48"/>
+      <w:r>
+        <w:t>nötiges</w:t>
+      </w:r>
+      <w:r>
+        <w:t xml:space="preserve"> Feedback geben, damit der User mit bekommt was im Hintergrund passiert.</w:t>
+      </w:r>
+    </w:p>
     <w:p>
       <w:pPr>
         <w:pStyle w:val="berschrift2"/>
@@ -7206,6 +7210,7 @@
         <w:jc w:val="left"/>
       </w:pPr>
       <w:r>
+        <w:lastRenderedPageBreak/>
         <w:t xml:space="preserve">Ziele </w:t>
       </w:r>
     </w:p>
@@ -7306,7 +7311,6 @@
           <w:highlight w:val="yellow"/>
           <w:lang w:eastAsia="de-CH"/>
         </w:rPr>
-        <w:lastRenderedPageBreak/>
         <w:t>Kann:</w:t>
       </w:r>
       <w:r>
@@ -12238,10 +12242,10 @@
       </w:pPr>
       <w:r>
         <w:object w:dxaOrig="9029" w:dyaOrig="6370">
-          <v:shape id="_x0000_i1026" type="#_x0000_t75" style="width:546.8pt;height:387.25pt" o:ole="">
+          <v:shape id="_x0000_i1026" type="#_x0000_t75" style="width:546.9pt;height:387pt" o:ole="">
             <v:imagedata r:id="rId23" o:title=""/>
           </v:shape>
-          <o:OLEObject Type="Embed" ProgID="PowerPoint.Show.8" ShapeID="_x0000_i1026" DrawAspect="Content" ObjectID="_1496064211" r:id="rId24"/>
+          <o:OLEObject Type="Embed" ProgID="PowerPoint.Show.8" ShapeID="_x0000_i1026" DrawAspect="Content" ObjectID="_1496064988" r:id="rId24"/>
         </w:object>
       </w:r>
     </w:p>
@@ -12261,27 +12265,14 @@
       <w:r>
         <w:t xml:space="preserve">Abbildung </w:t>
       </w:r>
-      <w:r>
-        <w:fldChar w:fldCharType="begin"/>
-      </w:r>
-      <w:r>
-        <w:instrText xml:space="preserve"> SEQ Abbildung \* ARABIC </w:instrText>
-      </w:r>
-      <w:r>
-        <w:fldChar w:fldCharType="separate"/>
-      </w:r>
-      <w:r>
-        <w:rPr>
-          <w:noProof/>
-        </w:rPr>
-        <w:t>3</w:t>
-      </w:r>
-      <w:r>
-        <w:rPr>
-          <w:noProof/>
-        </w:rPr>
-        <w:fldChar w:fldCharType="end"/>
-      </w:r>
+      <w:fldSimple w:instr=" SEQ Abbildung \* ARABIC ">
+        <w:r>
+          <w:rPr>
+            <w:noProof/>
+          </w:rPr>
+          <w:t>3</w:t>
+        </w:r>
+      </w:fldSimple>
       <w:r>
         <w:t>: IPERKA</w:t>
       </w:r>
@@ -13699,6 +13690,118 @@
     </w:lvl>
   </w:abstractNum>
   <w:abstractNum w:abstractNumId="19" w15:restartNumberingAfterBreak="0">
+    <w:nsid w:val="27552F62"/>
+    <w:multiLevelType w:val="hybridMultilevel"/>
+    <w:tmpl w:val="07745632"/>
+    <w:lvl w:ilvl="0" w:tplc="E96C6B68">
+      <w:numFmt w:val="bullet"/>
+      <w:lvlText w:val="-"/>
+      <w:lvlJc w:val="left"/>
+      <w:pPr>
+        <w:ind w:left="1770" w:hanging="360"/>
+      </w:pPr>
+      <w:rPr>
+        <w:rFonts w:ascii="Titillium" w:eastAsiaTheme="minorHAnsi" w:hAnsi="Titillium" w:cstheme="minorBidi" w:hint="default"/>
+      </w:rPr>
+    </w:lvl>
+    <w:lvl w:ilvl="1" w:tplc="08070003" w:tentative="1">
+      <w:start w:val="1"/>
+      <w:numFmt w:val="bullet"/>
+      <w:lvlText w:val="o"/>
+      <w:lvlJc w:val="left"/>
+      <w:pPr>
+        <w:ind w:left="2490" w:hanging="360"/>
+      </w:pPr>
+      <w:rPr>
+        <w:rFonts w:ascii="Courier New" w:hAnsi="Courier New" w:cs="Courier New" w:hint="default"/>
+      </w:rPr>
+    </w:lvl>
+    <w:lvl w:ilvl="2" w:tplc="08070005" w:tentative="1">
+      <w:start w:val="1"/>
+      <w:numFmt w:val="bullet"/>
+      <w:lvlText w:val=""/>
+      <w:lvlJc w:val="left"/>
+      <w:pPr>
+        <w:ind w:left="3210" w:hanging="360"/>
+      </w:pPr>
+      <w:rPr>
+        <w:rFonts w:ascii="Wingdings" w:hAnsi="Wingdings" w:hint="default"/>
+      </w:rPr>
+    </w:lvl>
+    <w:lvl w:ilvl="3" w:tplc="08070001" w:tentative="1">
+      <w:start w:val="1"/>
+      <w:numFmt w:val="bullet"/>
+      <w:lvlText w:val=""/>
+      <w:lvlJc w:val="left"/>
+      <w:pPr>
+        <w:ind w:left="3930" w:hanging="360"/>
+      </w:pPr>
+      <w:rPr>
+        <w:rFonts w:ascii="Symbol" w:hAnsi="Symbol" w:hint="default"/>
+      </w:rPr>
+    </w:lvl>
+    <w:lvl w:ilvl="4" w:tplc="08070003" w:tentative="1">
+      <w:start w:val="1"/>
+      <w:numFmt w:val="bullet"/>
+      <w:lvlText w:val="o"/>
+      <w:lvlJc w:val="left"/>
+      <w:pPr>
+        <w:ind w:left="4650" w:hanging="360"/>
+      </w:pPr>
+      <w:rPr>
+        <w:rFonts w:ascii="Courier New" w:hAnsi="Courier New" w:cs="Courier New" w:hint="default"/>
+      </w:rPr>
+    </w:lvl>
+    <w:lvl w:ilvl="5" w:tplc="08070005" w:tentative="1">
+      <w:start w:val="1"/>
+      <w:numFmt w:val="bullet"/>
+      <w:lvlText w:val=""/>
+      <w:lvlJc w:val="left"/>
+      <w:pPr>
+        <w:ind w:left="5370" w:hanging="360"/>
+      </w:pPr>
+      <w:rPr>
+        <w:rFonts w:ascii="Wingdings" w:hAnsi="Wingdings" w:hint="default"/>
+      </w:rPr>
+    </w:lvl>
+    <w:lvl w:ilvl="6" w:tplc="08070001" w:tentative="1">
+      <w:start w:val="1"/>
+      <w:numFmt w:val="bullet"/>
+      <w:lvlText w:val=""/>
+      <w:lvlJc w:val="left"/>
+      <w:pPr>
+        <w:ind w:left="6090" w:hanging="360"/>
+      </w:pPr>
+      <w:rPr>
+        <w:rFonts w:ascii="Symbol" w:hAnsi="Symbol" w:hint="default"/>
+      </w:rPr>
+    </w:lvl>
+    <w:lvl w:ilvl="7" w:tplc="08070003" w:tentative="1">
+      <w:start w:val="1"/>
+      <w:numFmt w:val="bullet"/>
+      <w:lvlText w:val="o"/>
+      <w:lvlJc w:val="left"/>
+      <w:pPr>
+        <w:ind w:left="6810" w:hanging="360"/>
+      </w:pPr>
+      <w:rPr>
+        <w:rFonts w:ascii="Courier New" w:hAnsi="Courier New" w:cs="Courier New" w:hint="default"/>
+      </w:rPr>
+    </w:lvl>
+    <w:lvl w:ilvl="8" w:tplc="08070005" w:tentative="1">
+      <w:start w:val="1"/>
+      <w:numFmt w:val="bullet"/>
+      <w:lvlText w:val=""/>
+      <w:lvlJc w:val="left"/>
+      <w:pPr>
+        <w:ind w:left="7530" w:hanging="360"/>
+      </w:pPr>
+      <w:rPr>
+        <w:rFonts w:ascii="Wingdings" w:hAnsi="Wingdings" w:hint="default"/>
+      </w:rPr>
+    </w:lvl>
+  </w:abstractNum>
+  <w:abstractNum w:abstractNumId="20" w15:restartNumberingAfterBreak="0">
     <w:nsid w:val="2C753952"/>
     <w:multiLevelType w:val="multilevel"/>
     <w:tmpl w:val="0807001D"/>
@@ -13784,7 +13887,7 @@
       </w:pPr>
     </w:lvl>
   </w:abstractNum>
-  <w:abstractNum w:abstractNumId="20" w15:restartNumberingAfterBreak="0">
+  <w:abstractNum w:abstractNumId="21" w15:restartNumberingAfterBreak="0">
     <w:nsid w:val="34E27CE5"/>
     <w:multiLevelType w:val="hybridMultilevel"/>
     <w:tmpl w:val="799AA5DE"/>
@@ -13897,7 +14000,7 @@
       </w:rPr>
     </w:lvl>
   </w:abstractNum>
-  <w:abstractNum w:abstractNumId="21" w15:restartNumberingAfterBreak="0">
+  <w:abstractNum w:abstractNumId="22" w15:restartNumberingAfterBreak="0">
     <w:nsid w:val="3BD64B4A"/>
     <w:multiLevelType w:val="hybridMultilevel"/>
     <w:tmpl w:val="ECD2E516"/>
@@ -13986,7 +14089,7 @@
       </w:pPr>
     </w:lvl>
   </w:abstractNum>
-  <w:abstractNum w:abstractNumId="22" w15:restartNumberingAfterBreak="0">
+  <w:abstractNum w:abstractNumId="23" w15:restartNumberingAfterBreak="0">
     <w:nsid w:val="46875C34"/>
     <w:multiLevelType w:val="hybridMultilevel"/>
     <w:tmpl w:val="08C86378"/>
@@ -14099,7 +14202,7 @@
       </w:rPr>
     </w:lvl>
   </w:abstractNum>
-  <w:abstractNum w:abstractNumId="23" w15:restartNumberingAfterBreak="0">
+  <w:abstractNum w:abstractNumId="24" w15:restartNumberingAfterBreak="0">
     <w:nsid w:val="479A1012"/>
     <w:multiLevelType w:val="hybridMultilevel"/>
     <w:tmpl w:val="0B787828"/>
@@ -14189,7 +14292,7 @@
       </w:pPr>
     </w:lvl>
   </w:abstractNum>
-  <w:abstractNum w:abstractNumId="24" w15:restartNumberingAfterBreak="0">
+  <w:abstractNum w:abstractNumId="25" w15:restartNumberingAfterBreak="0">
     <w:nsid w:val="49034B90"/>
     <w:multiLevelType w:val="hybridMultilevel"/>
     <w:tmpl w:val="2FA4FAAC"/>
@@ -14302,7 +14405,7 @@
       </w:rPr>
     </w:lvl>
   </w:abstractNum>
-  <w:abstractNum w:abstractNumId="25" w15:restartNumberingAfterBreak="0">
+  <w:abstractNum w:abstractNumId="26" w15:restartNumberingAfterBreak="0">
     <w:nsid w:val="4D3A7BC6"/>
     <w:multiLevelType w:val="multilevel"/>
     <w:tmpl w:val="E36AE6D8"/>
@@ -14457,7 +14560,7 @@
       </w:rPr>
     </w:lvl>
   </w:abstractNum>
-  <w:abstractNum w:abstractNumId="26" w15:restartNumberingAfterBreak="0">
+  <w:abstractNum w:abstractNumId="27" w15:restartNumberingAfterBreak="0">
     <w:nsid w:val="560C4C53"/>
     <w:multiLevelType w:val="hybridMultilevel"/>
     <w:tmpl w:val="AB929814"/>
@@ -14570,7 +14673,7 @@
       </w:rPr>
     </w:lvl>
   </w:abstractNum>
-  <w:abstractNum w:abstractNumId="27" w15:restartNumberingAfterBreak="0">
+  <w:abstractNum w:abstractNumId="28" w15:restartNumberingAfterBreak="0">
     <w:nsid w:val="5B8001B7"/>
     <w:multiLevelType w:val="multilevel"/>
     <w:tmpl w:val="BEAEAA1E"/>
@@ -14725,7 +14828,7 @@
       </w:rPr>
     </w:lvl>
   </w:abstractNum>
-  <w:abstractNum w:abstractNumId="28" w15:restartNumberingAfterBreak="0">
+  <w:abstractNum w:abstractNumId="29" w15:restartNumberingAfterBreak="0">
     <w:nsid w:val="5DCF1726"/>
     <w:multiLevelType w:val="multilevel"/>
     <w:tmpl w:val="591AAAA4"/>
@@ -14845,7 +14948,7 @@
       </w:rPr>
     </w:lvl>
   </w:abstractNum>
-  <w:abstractNum w:abstractNumId="29" w15:restartNumberingAfterBreak="0">
+  <w:abstractNum w:abstractNumId="30" w15:restartNumberingAfterBreak="0">
     <w:nsid w:val="63587FE8"/>
     <w:multiLevelType w:val="hybridMultilevel"/>
     <w:tmpl w:val="5A284634"/>
@@ -14958,7 +15061,7 @@
       </w:rPr>
     </w:lvl>
   </w:abstractNum>
-  <w:abstractNum w:abstractNumId="30" w15:restartNumberingAfterBreak="0">
+  <w:abstractNum w:abstractNumId="31" w15:restartNumberingAfterBreak="0">
     <w:nsid w:val="6B7524C2"/>
     <w:multiLevelType w:val="multilevel"/>
     <w:tmpl w:val="DED63B3C"/>
@@ -15044,7 +15147,7 @@
       </w:pPr>
     </w:lvl>
   </w:abstractNum>
-  <w:abstractNum w:abstractNumId="31" w15:restartNumberingAfterBreak="0">
+  <w:abstractNum w:abstractNumId="32" w15:restartNumberingAfterBreak="0">
     <w:nsid w:val="6CB944C8"/>
     <w:multiLevelType w:val="multilevel"/>
     <w:tmpl w:val="F2323110"/>
@@ -15199,7 +15302,7 @@
       </w:rPr>
     </w:lvl>
   </w:abstractNum>
-  <w:abstractNum w:abstractNumId="32" w15:restartNumberingAfterBreak="0">
+  <w:abstractNum w:abstractNumId="33" w15:restartNumberingAfterBreak="0">
     <w:nsid w:val="70D9098E"/>
     <w:multiLevelType w:val="multilevel"/>
     <w:tmpl w:val="BE3824D4"/>
@@ -15285,7 +15388,7 @@
       </w:pPr>
     </w:lvl>
   </w:abstractNum>
-  <w:abstractNum w:abstractNumId="33" w15:restartNumberingAfterBreak="0">
+  <w:abstractNum w:abstractNumId="34" w15:restartNumberingAfterBreak="0">
     <w:nsid w:val="76DC1D83"/>
     <w:multiLevelType w:val="hybridMultilevel"/>
     <w:tmpl w:val="DF4E335A"/>
@@ -15374,7 +15477,7 @@
       </w:pPr>
     </w:lvl>
   </w:abstractNum>
-  <w:abstractNum w:abstractNumId="34" w15:restartNumberingAfterBreak="0">
+  <w:abstractNum w:abstractNumId="35" w15:restartNumberingAfterBreak="0">
     <w:nsid w:val="790C1A38"/>
     <w:multiLevelType w:val="hybridMultilevel"/>
     <w:tmpl w:val="9B1021FE"/>
@@ -15487,7 +15590,7 @@
       </w:rPr>
     </w:lvl>
   </w:abstractNum>
-  <w:abstractNum w:abstractNumId="35" w15:restartNumberingAfterBreak="0">
+  <w:abstractNum w:abstractNumId="36" w15:restartNumberingAfterBreak="0">
     <w:nsid w:val="7DAA38B9"/>
     <w:multiLevelType w:val="multilevel"/>
     <w:tmpl w:val="80B64FC8"/>
@@ -15673,61 +15776,61 @@
     <w:abstractNumId w:val="0"/>
   </w:num>
   <w:num w:numId="11">
-    <w:abstractNumId w:val="35"/>
+    <w:abstractNumId w:val="36"/>
   </w:num>
   <w:num w:numId="12">
-    <w:abstractNumId w:val="19"/>
+    <w:abstractNumId w:val="20"/>
   </w:num>
   <w:num w:numId="13">
     <w:abstractNumId w:val="17"/>
   </w:num>
   <w:num w:numId="14">
-    <w:abstractNumId w:val="32"/>
+    <w:abstractNumId w:val="33"/>
   </w:num>
   <w:num w:numId="15">
-    <w:abstractNumId w:val="28"/>
+    <w:abstractNumId w:val="29"/>
   </w:num>
   <w:num w:numId="16">
     <w:abstractNumId w:val="16"/>
   </w:num>
   <w:num w:numId="17">
-    <w:abstractNumId w:val="26"/>
+    <w:abstractNumId w:val="27"/>
   </w:num>
   <w:num w:numId="18">
-    <w:abstractNumId w:val="27"/>
+    <w:abstractNumId w:val="28"/>
   </w:num>
   <w:num w:numId="19">
-    <w:abstractNumId w:val="22"/>
+    <w:abstractNumId w:val="23"/>
   </w:num>
   <w:num w:numId="20">
-    <w:abstractNumId w:val="34"/>
+    <w:abstractNumId w:val="35"/>
   </w:num>
   <w:num w:numId="21">
-    <w:abstractNumId w:val="23"/>
+    <w:abstractNumId w:val="24"/>
   </w:num>
   <w:num w:numId="22">
     <w:abstractNumId w:val="13"/>
   </w:num>
   <w:num w:numId="23">
+    <w:abstractNumId w:val="32"/>
+  </w:num>
+  <w:num w:numId="24">
+    <w:abstractNumId w:val="26"/>
+  </w:num>
+  <w:num w:numId="25">
     <w:abstractNumId w:val="31"/>
   </w:num>
-  <w:num w:numId="24">
-    <w:abstractNumId w:val="25"/>
-  </w:num>
-  <w:num w:numId="25">
-    <w:abstractNumId w:val="30"/>
-  </w:num>
   <w:num w:numId="26">
-    <w:abstractNumId w:val="20"/>
+    <w:abstractNumId w:val="21"/>
   </w:num>
   <w:num w:numId="27">
     <w:abstractNumId w:val="14"/>
   </w:num>
   <w:num w:numId="28">
-    <w:abstractNumId w:val="24"/>
+    <w:abstractNumId w:val="25"/>
   </w:num>
   <w:num w:numId="29">
-    <w:abstractNumId w:val="33"/>
+    <w:abstractNumId w:val="34"/>
   </w:num>
   <w:num w:numId="30">
     <w:abstractNumId w:val="10"/>
@@ -15736,7 +15839,7 @@
     <w:abstractNumId w:val="18"/>
   </w:num>
   <w:num w:numId="32">
-    <w:abstractNumId w:val="21"/>
+    <w:abstractNumId w:val="22"/>
   </w:num>
   <w:num w:numId="33">
     <w:abstractNumId w:val="15"/>
@@ -15754,10 +15857,13 @@
     <w:abstractNumId w:val="18"/>
   </w:num>
   <w:num w:numId="38">
-    <w:abstractNumId w:val="29"/>
+    <w:abstractNumId w:val="30"/>
   </w:num>
   <w:num w:numId="39">
     <w:abstractNumId w:val="11"/>
+  </w:num>
+  <w:num w:numId="40">
+    <w:abstractNumId w:val="19"/>
   </w:num>
 </w:numbering>
 </file>
@@ -17964,7 +18070,7 @@
 </file>
 
 <file path=customXml/itemProps2.xml><?xml version="1.0" encoding="utf-8"?>
-<ds:datastoreItem xmlns:ds="http://schemas.openxmlformats.org/officeDocument/2006/customXml" ds:itemID="{6397798E-41AB-4739-8EF5-5E40CEB4E887}">
+<ds:datastoreItem xmlns:ds="http://schemas.openxmlformats.org/officeDocument/2006/customXml" ds:itemID="{4429352D-8AC3-4602-B70D-2E08C7E67702}">
   <ds:schemaRefs>
     <ds:schemaRef ds:uri="http://schemas.openxmlformats.org/officeDocument/2006/bibliography"/>
   </ds:schemaRefs>

</xml_diff>